<commit_message>
melléklet doc és pdf feltöltése
</commit_message>
<xml_diff>
--- a/Melléklet.docx
+++ b/Melléklet.docx
@@ -20,33 +20,419 @@
       </w:r>
     </w:p>
     <w:p>
+      <w:r>
+        <w:t xml:space="preserve">Az összes forrásfájl </w:t>
+      </w:r>
+      <w:r>
+        <w:t xml:space="preserve">és a lefordított alkalmazás nem fértek be a diplomaterv portál limitjébe, így az alábbi </w:t>
+      </w:r>
+      <w:proofErr w:type="spellStart"/>
+      <w:r>
+        <w:t>Git</w:t>
+      </w:r>
+      <w:proofErr w:type="spellEnd"/>
+      <w:r>
+        <w:t xml:space="preserve"> </w:t>
+      </w:r>
+      <w:proofErr w:type="spellStart"/>
+      <w:r>
+        <w:t>repository</w:t>
+      </w:r>
+      <w:proofErr w:type="spellEnd"/>
+      <w:r>
+        <w:t>-ban találhatók meg:</w:t>
+      </w:r>
+    </w:p>
+    <w:p>
+      <w:hyperlink r:id="rId5" w:history="1">
+        <w:r>
+          <w:rPr>
+            <w:rStyle w:val="Hiperhivatkozs"/>
+          </w:rPr>
+          <w:t>https://github.com/SzigetiBlanka/PresentationSkillsBiofeedback</w:t>
+        </w:r>
+      </w:hyperlink>
+    </w:p>
+    <w:p>
+      <w:pPr>
+        <w:pStyle w:val="Cmsor1"/>
+      </w:pPr>
+      <w:proofErr w:type="spellStart"/>
+      <w:r>
+        <w:t>Repository</w:t>
+      </w:r>
+      <w:proofErr w:type="spellEnd"/>
+      <w:r>
+        <w:t xml:space="preserve"> tartalma</w:t>
+      </w:r>
+    </w:p>
+    <w:p>
+      <w:pPr>
+        <w:pStyle w:val="Listaszerbekezds"/>
+        <w:numPr>
+          <w:ilvl w:val="0"/>
+          <w:numId w:val="1"/>
+        </w:numPr>
+      </w:pPr>
+      <w:proofErr w:type="spellStart"/>
+      <w:r>
+        <w:t>Presentationskills_Biofeedback</w:t>
+      </w:r>
+      <w:r>
+        <w:t>.</w:t>
+      </w:r>
+      <w:r>
+        <w:t>apk</w:t>
+      </w:r>
+      <w:proofErr w:type="spellEnd"/>
+      <w:r>
+        <w:t xml:space="preserve">: a lefordított, telepíthető </w:t>
+      </w:r>
+      <w:proofErr w:type="spellStart"/>
+      <w:r>
+        <w:t>apk</w:t>
+      </w:r>
+      <w:proofErr w:type="spellEnd"/>
+      <w:r>
+        <w:t xml:space="preserve"> (</w:t>
+      </w:r>
+      <w:proofErr w:type="spellStart"/>
+      <w:r>
+        <w:t>application</w:t>
+      </w:r>
+      <w:proofErr w:type="spellEnd"/>
+      <w:r>
+        <w:t xml:space="preserve"> </w:t>
+      </w:r>
+      <w:proofErr w:type="spellStart"/>
+      <w:r>
+        <w:t>package</w:t>
+      </w:r>
+      <w:proofErr w:type="spellEnd"/>
+      <w:r>
+        <w:t xml:space="preserve"> file).</w:t>
+      </w:r>
+    </w:p>
+    <w:p>
+      <w:pPr>
+        <w:pStyle w:val="Listaszerbekezds"/>
+        <w:numPr>
+          <w:ilvl w:val="0"/>
+          <w:numId w:val="1"/>
+        </w:numPr>
+      </w:pPr>
+      <w:r>
+        <w:t>Android</w:t>
+      </w:r>
+      <w:r>
+        <w:t xml:space="preserve"> mappa</w:t>
+      </w:r>
+      <w:r>
+        <w:t>: Az Android-os projekt forráskódja</w:t>
+      </w:r>
+    </w:p>
+    <w:p>
+      <w:pPr>
+        <w:pStyle w:val="Listaszerbekezds"/>
+        <w:numPr>
+          <w:ilvl w:val="0"/>
+          <w:numId w:val="1"/>
+        </w:numPr>
+      </w:pPr>
+      <w:proofErr w:type="spellStart"/>
+      <w:r>
+        <w:t>Unity</w:t>
+      </w:r>
+      <w:proofErr w:type="spellEnd"/>
+      <w:r>
+        <w:t xml:space="preserve"> mappa</w:t>
+      </w:r>
+      <w:r>
+        <w:t xml:space="preserve">: A </w:t>
+      </w:r>
+      <w:proofErr w:type="spellStart"/>
+      <w:r>
+        <w:t>Unity</w:t>
+      </w:r>
+      <w:proofErr w:type="spellEnd"/>
+      <w:r>
+        <w:t>-s projekt forráskódja</w:t>
+      </w:r>
+    </w:p>
+    <w:p>
+      <w:pPr>
+        <w:pStyle w:val="Listaszerbekezds"/>
+        <w:numPr>
+          <w:ilvl w:val="0"/>
+          <w:numId w:val="1"/>
+        </w:numPr>
+      </w:pPr>
+      <w:r>
+        <w:t>Melléklet</w:t>
+      </w:r>
+    </w:p>
+    <w:p>
+      <w:pPr>
+        <w:pStyle w:val="Cmsor1"/>
+      </w:pPr>
+      <w:r>
+        <w:t>Verziók</w:t>
+      </w:r>
+    </w:p>
+    <w:p>
+      <w:r>
+        <w:t>A fájlok két részre vannak osztva:</w:t>
+      </w:r>
+    </w:p>
+    <w:p>
+      <w:pPr>
+        <w:pStyle w:val="Listaszerbekezds"/>
+        <w:numPr>
+          <w:ilvl w:val="0"/>
+          <w:numId w:val="2"/>
+        </w:numPr>
+      </w:pPr>
+      <w:r>
+        <w:t xml:space="preserve">A </w:t>
+      </w:r>
+      <w:proofErr w:type="spellStart"/>
+      <w:r>
+        <w:t>Unity</w:t>
+      </w:r>
+      <w:proofErr w:type="spellEnd"/>
+      <w:r>
+        <w:t xml:space="preserve">-s fájlok </w:t>
+      </w:r>
+      <w:proofErr w:type="spellStart"/>
+      <w:r>
+        <w:t>Unity</w:t>
+      </w:r>
+      <w:proofErr w:type="spellEnd"/>
+      <w:r>
+        <w:t xml:space="preserve"> 2018.3.14f1-es verziójával készültek. Ez a keretrendszer letölthető a </w:t>
+      </w:r>
+      <w:proofErr w:type="spellStart"/>
+      <w:r>
+        <w:t>Unity</w:t>
+      </w:r>
+      <w:proofErr w:type="spellEnd"/>
+      <w:r>
+        <w:t xml:space="preserve"> hivatalos oldaláról: </w:t>
+      </w:r>
+      <w:hyperlink r:id="rId6" w:history="1">
+        <w:r>
+          <w:rPr>
+            <w:rStyle w:val="Hiperhivatkozs"/>
+          </w:rPr>
+          <w:t>https://store.unity.com/download?ref=personal</w:t>
+        </w:r>
+      </w:hyperlink>
+    </w:p>
+    <w:p>
+      <w:pPr>
+        <w:pStyle w:val="Listaszerbekezds"/>
+        <w:numPr>
+          <w:ilvl w:val="1"/>
+          <w:numId w:val="2"/>
+        </w:numPr>
+      </w:pPr>
+      <w:r>
+        <w:t xml:space="preserve">A </w:t>
+      </w:r>
+      <w:proofErr w:type="spellStart"/>
+      <w:r>
+        <w:t>Unity</w:t>
+      </w:r>
+      <w:proofErr w:type="spellEnd"/>
+      <w:r>
+        <w:t xml:space="preserve"> alkalmazáshoz készült script-ek Visual </w:t>
+      </w:r>
+      <w:proofErr w:type="spellStart"/>
+      <w:r>
+        <w:t>Stuido</w:t>
+      </w:r>
+      <w:proofErr w:type="spellEnd"/>
+      <w:r>
+        <w:t xml:space="preserve"> 2017-ben készültek</w:t>
+      </w:r>
+    </w:p>
+    <w:p>
+      <w:pPr>
+        <w:pStyle w:val="Listaszerbekezds"/>
+        <w:numPr>
+          <w:ilvl w:val="0"/>
+          <w:numId w:val="2"/>
+        </w:numPr>
+      </w:pPr>
+      <w:r>
+        <w:t xml:space="preserve">Az Androidos fájlok Android </w:t>
+      </w:r>
+      <w:proofErr w:type="spellStart"/>
+      <w:r>
+        <w:t>Studio</w:t>
+      </w:r>
+      <w:proofErr w:type="spellEnd"/>
+      <w:r>
+        <w:t xml:space="preserve"> 3.5.1 verziójával készültek.</w:t>
+      </w:r>
+    </w:p>
+    <w:p>
+      <w:pPr>
+        <w:pStyle w:val="Listaszerbekezds"/>
+        <w:numPr>
+          <w:ilvl w:val="1"/>
+          <w:numId w:val="2"/>
+        </w:numPr>
+      </w:pPr>
+      <w:r>
+        <w:t xml:space="preserve">minimum </w:t>
+      </w:r>
+      <w:proofErr w:type="spellStart"/>
+      <w:r>
+        <w:t>sdk</w:t>
+      </w:r>
+      <w:proofErr w:type="spellEnd"/>
+      <w:r>
+        <w:t xml:space="preserve"> verzió 26.</w:t>
+      </w:r>
+    </w:p>
+    <w:p>
+      <w:pPr>
+        <w:pStyle w:val="Cmsor1"/>
+      </w:pPr>
+      <w:r>
+        <w:t>Eszközök</w:t>
+      </w:r>
+    </w:p>
+    <w:p>
+      <w:r>
+        <w:t xml:space="preserve">Az alkalmazás csak a </w:t>
+      </w:r>
+      <w:proofErr w:type="spellStart"/>
+      <w:r>
+        <w:t>Daydream</w:t>
+      </w:r>
+      <w:proofErr w:type="spellEnd"/>
+      <w:r>
+        <w:t xml:space="preserve"> kompatibilis eszközön fog működni, Ezen készülékek listája megtalálható a diplomamunkámban, vagy elérhető a </w:t>
+      </w:r>
+      <w:proofErr w:type="spellStart"/>
+      <w:r>
+        <w:t>Daydream</w:t>
+      </w:r>
+      <w:proofErr w:type="spellEnd"/>
+      <w:r>
+        <w:t xml:space="preserve"> honlapjáról:</w:t>
+      </w:r>
+    </w:p>
+    <w:p>
+      <w:hyperlink r:id="rId7" w:history="1">
+        <w:r>
+          <w:rPr>
+            <w:rStyle w:val="Hiperhivatkozs"/>
+          </w:rPr>
+          <w:t>https://arvr.google.com/daydream/smartphonevr/phones/</w:t>
+        </w:r>
+      </w:hyperlink>
+    </w:p>
+    <w:p>
+      <w:r>
+        <w:t>Az AUT tanszék biztosította számomra az eszközöket</w:t>
+      </w:r>
+      <w:r>
+        <w:t>. E</w:t>
+      </w:r>
+      <w:r>
+        <w:t>zeken ki is lehet próbálni az elkészült alkalmazást. A szükséges eszközök:</w:t>
+      </w:r>
+    </w:p>
+    <w:p>
+      <w:pPr>
+        <w:pStyle w:val="Listaszerbekezds"/>
+        <w:numPr>
+          <w:ilvl w:val="0"/>
+          <w:numId w:val="3"/>
+        </w:numPr>
+      </w:pPr>
+      <w:proofErr w:type="spellStart"/>
+      <w:r>
+        <w:t>Emotiv</w:t>
+      </w:r>
+      <w:proofErr w:type="spellEnd"/>
+      <w:r>
+        <w:t xml:space="preserve"> </w:t>
+      </w:r>
+      <w:proofErr w:type="spellStart"/>
+      <w:r>
+        <w:t>Insight</w:t>
+      </w:r>
+      <w:proofErr w:type="spellEnd"/>
+      <w:r>
+        <w:t xml:space="preserve"> eszköz</w:t>
+      </w:r>
+    </w:p>
+    <w:p>
+      <w:pPr>
+        <w:pStyle w:val="Listaszerbekezds"/>
+        <w:numPr>
+          <w:ilvl w:val="0"/>
+          <w:numId w:val="3"/>
+        </w:numPr>
+      </w:pPr>
+      <w:proofErr w:type="spellStart"/>
+      <w:r>
+        <w:t>Daydream</w:t>
+      </w:r>
+      <w:proofErr w:type="spellEnd"/>
+      <w:r>
+        <w:t xml:space="preserve"> </w:t>
+      </w:r>
+      <w:proofErr w:type="spellStart"/>
+      <w:r>
+        <w:t>headset</w:t>
+      </w:r>
+      <w:proofErr w:type="spellEnd"/>
+      <w:r>
+        <w:t xml:space="preserve"> + kontroller</w:t>
+      </w:r>
+    </w:p>
+    <w:p>
+      <w:pPr>
+        <w:pStyle w:val="Listaszerbekezds"/>
+        <w:numPr>
+          <w:ilvl w:val="0"/>
+          <w:numId w:val="3"/>
+        </w:numPr>
+      </w:pPr>
+      <w:r>
+        <w:t xml:space="preserve">Pixel XL telefon (IMEI: 359906070361931; 3-as számú matrica van a hátlapján) </w:t>
+      </w:r>
+      <w:r>
+        <w:sym w:font="Wingdings" w:char="F0DF"/>
+      </w:r>
+      <w:r>
+        <w:t xml:space="preserve"> erre már fel v</w:t>
+      </w:r>
       <w:bookmarkStart w:id="0" w:name="_GoBack"/>
       <w:bookmarkEnd w:id="0"/>
-    </w:p>
-    <w:p>
-      <w:pPr>
-        <w:pStyle w:val="Cmsor1"/>
-      </w:pPr>
-      <w:r>
-        <w:t>Fájlok</w:t>
-      </w:r>
-    </w:p>
-    <w:p/>
-    <w:p>
-      <w:pPr>
-        <w:pStyle w:val="Cmsor1"/>
-      </w:pPr>
-      <w:r>
-        <w:t>Verziók</w:t>
-      </w:r>
-    </w:p>
-    <w:p/>
-    <w:p>
-      <w:pPr>
-        <w:pStyle w:val="Cmsor1"/>
-      </w:pPr>
-      <w:r>
-        <w:t>Eszközök</w:t>
+      <w:r>
+        <w:t xml:space="preserve">an telepítve a </w:t>
+      </w:r>
+      <w:proofErr w:type="spellStart"/>
+      <w:r>
+        <w:t>repository</w:t>
+      </w:r>
+      <w:proofErr w:type="spellEnd"/>
+      <w:r>
+        <w:t xml:space="preserve">-ban is megtalálható </w:t>
+      </w:r>
+      <w:proofErr w:type="spellStart"/>
+      <w:r>
+        <w:t>apk</w:t>
+      </w:r>
+      <w:proofErr w:type="spellEnd"/>
+      <w:r>
+        <w:t>.</w:t>
       </w:r>
     </w:p>
     <w:sectPr>
@@ -57,6 +443,332 @@
     </w:sectPr>
   </w:body>
 </w:document>
+</file>
+
+<file path=word/numbering.xml><?xml version="1.0" encoding="utf-8"?>
+<w:numbering xmlns:wpc="http://schemas.microsoft.com/office/word/2010/wordprocessingCanvas" xmlns:cx="http://schemas.microsoft.com/office/drawing/2014/chartex" xmlns:cx1="http://schemas.microsoft.com/office/drawing/2015/9/8/chartex" xmlns:cx2="http://schemas.microsoft.com/office/drawing/2015/10/21/chartex" xmlns:cx3="http://schemas.microsoft.com/office/drawing/2016/5/9/chartex" xmlns:cx4="http://schemas.microsoft.com/office/drawing/2016/5/10/chartex" xmlns:cx5="http://schemas.microsoft.com/office/drawing/2016/5/11/chartex" xmlns:cx6="http://schemas.microsoft.com/office/drawing/2016/5/12/chartex" xmlns:cx7="http://schemas.microsoft.com/office/drawing/2016/5/13/chartex" xmlns:cx8="http://schemas.microsoft.com/office/drawing/2016/5/14/chartex" xmlns:mc="http://schemas.openxmlformats.org/markup-compatibility/2006" xmlns:aink="http://schemas.microsoft.com/office/drawing/2016/ink" xmlns:am3d="http://schemas.microsoft.com/office/drawing/2017/model3d" xmlns:o="urn:schemas-microsoft-com:office:office" xmlns:r="http://schemas.openxmlformats.org/officeDocument/2006/relationships" xmlns:m="http://schemas.openxmlformats.org/officeDocument/2006/math" xmlns:v="urn:schemas-microsoft-com:vml" xmlns:wp14="http://schemas.microsoft.com/office/word/2010/wordprocessingDrawing" xmlns:wp="http://schemas.openxmlformats.org/drawingml/2006/wordprocessingDrawing" xmlns:w10="urn:schemas-microsoft-com:office:word" xmlns:w="http://schemas.openxmlformats.org/wordprocessingml/2006/main" xmlns:w14="http://schemas.microsoft.com/office/word/2010/wordml" xmlns:w15="http://schemas.microsoft.com/office/word/2012/wordml" xmlns:w16cid="http://schemas.microsoft.com/office/word/2016/wordml/cid" xmlns:w16se="http://schemas.microsoft.com/office/word/2015/wordml/symex" xmlns:wpg="http://schemas.microsoft.com/office/word/2010/wordprocessingGroup" xmlns:wpi="http://schemas.microsoft.com/office/word/2010/wordprocessingInk" xmlns:wne="http://schemas.microsoft.com/office/word/2006/wordml" xmlns:wps="http://schemas.microsoft.com/office/word/2010/wordprocessingShape" mc:Ignorable="w14 w15 w16se w16cid wp14">
+  <w:abstractNum w:abstractNumId="0" w15:restartNumberingAfterBreak="0">
+    <w:nsid w:val="07061B40"/>
+    <w:multiLevelType w:val="hybridMultilevel"/>
+    <w:tmpl w:val="28C2048E"/>
+    <w:lvl w:ilvl="0" w:tplc="040E000F">
+      <w:start w:val="1"/>
+      <w:numFmt w:val="decimal"/>
+      <w:lvlText w:val="%1."/>
+      <w:lvlJc w:val="left"/>
+      <w:pPr>
+        <w:ind w:left="720" w:hanging="360"/>
+      </w:pPr>
+    </w:lvl>
+    <w:lvl w:ilvl="1" w:tplc="040E0019">
+      <w:start w:val="1"/>
+      <w:numFmt w:val="lowerLetter"/>
+      <w:lvlText w:val="%2."/>
+      <w:lvlJc w:val="left"/>
+      <w:pPr>
+        <w:ind w:left="1440" w:hanging="360"/>
+      </w:pPr>
+    </w:lvl>
+    <w:lvl w:ilvl="2" w:tplc="040E001B" w:tentative="1">
+      <w:start w:val="1"/>
+      <w:numFmt w:val="lowerRoman"/>
+      <w:lvlText w:val="%3."/>
+      <w:lvlJc w:val="right"/>
+      <w:pPr>
+        <w:ind w:left="2160" w:hanging="180"/>
+      </w:pPr>
+    </w:lvl>
+    <w:lvl w:ilvl="3" w:tplc="040E000F" w:tentative="1">
+      <w:start w:val="1"/>
+      <w:numFmt w:val="decimal"/>
+      <w:lvlText w:val="%4."/>
+      <w:lvlJc w:val="left"/>
+      <w:pPr>
+        <w:ind w:left="2880" w:hanging="360"/>
+      </w:pPr>
+    </w:lvl>
+    <w:lvl w:ilvl="4" w:tplc="040E0019" w:tentative="1">
+      <w:start w:val="1"/>
+      <w:numFmt w:val="lowerLetter"/>
+      <w:lvlText w:val="%5."/>
+      <w:lvlJc w:val="left"/>
+      <w:pPr>
+        <w:ind w:left="3600" w:hanging="360"/>
+      </w:pPr>
+    </w:lvl>
+    <w:lvl w:ilvl="5" w:tplc="040E001B" w:tentative="1">
+      <w:start w:val="1"/>
+      <w:numFmt w:val="lowerRoman"/>
+      <w:lvlText w:val="%6."/>
+      <w:lvlJc w:val="right"/>
+      <w:pPr>
+        <w:ind w:left="4320" w:hanging="180"/>
+      </w:pPr>
+    </w:lvl>
+    <w:lvl w:ilvl="6" w:tplc="040E000F" w:tentative="1">
+      <w:start w:val="1"/>
+      <w:numFmt w:val="decimal"/>
+      <w:lvlText w:val="%7."/>
+      <w:lvlJc w:val="left"/>
+      <w:pPr>
+        <w:ind w:left="5040" w:hanging="360"/>
+      </w:pPr>
+    </w:lvl>
+    <w:lvl w:ilvl="7" w:tplc="040E0019" w:tentative="1">
+      <w:start w:val="1"/>
+      <w:numFmt w:val="lowerLetter"/>
+      <w:lvlText w:val="%8."/>
+      <w:lvlJc w:val="left"/>
+      <w:pPr>
+        <w:ind w:left="5760" w:hanging="360"/>
+      </w:pPr>
+    </w:lvl>
+    <w:lvl w:ilvl="8" w:tplc="040E001B" w:tentative="1">
+      <w:start w:val="1"/>
+      <w:numFmt w:val="lowerRoman"/>
+      <w:lvlText w:val="%9."/>
+      <w:lvlJc w:val="right"/>
+      <w:pPr>
+        <w:ind w:left="6480" w:hanging="180"/>
+      </w:pPr>
+    </w:lvl>
+  </w:abstractNum>
+  <w:abstractNum w:abstractNumId="1" w15:restartNumberingAfterBreak="0">
+    <w:nsid w:val="57010AC5"/>
+    <w:multiLevelType w:val="hybridMultilevel"/>
+    <w:tmpl w:val="98521B64"/>
+    <w:lvl w:ilvl="0" w:tplc="040E0001">
+      <w:start w:val="1"/>
+      <w:numFmt w:val="bullet"/>
+      <w:lvlText w:val=""/>
+      <w:lvlJc w:val="left"/>
+      <w:pPr>
+        <w:ind w:left="720" w:hanging="360"/>
+      </w:pPr>
+      <w:rPr>
+        <w:rFonts w:ascii="Symbol" w:hAnsi="Symbol" w:hint="default"/>
+      </w:rPr>
+    </w:lvl>
+    <w:lvl w:ilvl="1" w:tplc="040E0003" w:tentative="1">
+      <w:start w:val="1"/>
+      <w:numFmt w:val="bullet"/>
+      <w:lvlText w:val="o"/>
+      <w:lvlJc w:val="left"/>
+      <w:pPr>
+        <w:ind w:left="1440" w:hanging="360"/>
+      </w:pPr>
+      <w:rPr>
+        <w:rFonts w:ascii="Courier New" w:hAnsi="Courier New" w:cs="Courier New" w:hint="default"/>
+      </w:rPr>
+    </w:lvl>
+    <w:lvl w:ilvl="2" w:tplc="040E0005" w:tentative="1">
+      <w:start w:val="1"/>
+      <w:numFmt w:val="bullet"/>
+      <w:lvlText w:val=""/>
+      <w:lvlJc w:val="left"/>
+      <w:pPr>
+        <w:ind w:left="2160" w:hanging="360"/>
+      </w:pPr>
+      <w:rPr>
+        <w:rFonts w:ascii="Wingdings" w:hAnsi="Wingdings" w:hint="default"/>
+      </w:rPr>
+    </w:lvl>
+    <w:lvl w:ilvl="3" w:tplc="040E0001" w:tentative="1">
+      <w:start w:val="1"/>
+      <w:numFmt w:val="bullet"/>
+      <w:lvlText w:val=""/>
+      <w:lvlJc w:val="left"/>
+      <w:pPr>
+        <w:ind w:left="2880" w:hanging="360"/>
+      </w:pPr>
+      <w:rPr>
+        <w:rFonts w:ascii="Symbol" w:hAnsi="Symbol" w:hint="default"/>
+      </w:rPr>
+    </w:lvl>
+    <w:lvl w:ilvl="4" w:tplc="040E0003" w:tentative="1">
+      <w:start w:val="1"/>
+      <w:numFmt w:val="bullet"/>
+      <w:lvlText w:val="o"/>
+      <w:lvlJc w:val="left"/>
+      <w:pPr>
+        <w:ind w:left="3600" w:hanging="360"/>
+      </w:pPr>
+      <w:rPr>
+        <w:rFonts w:ascii="Courier New" w:hAnsi="Courier New" w:cs="Courier New" w:hint="default"/>
+      </w:rPr>
+    </w:lvl>
+    <w:lvl w:ilvl="5" w:tplc="040E0005" w:tentative="1">
+      <w:start w:val="1"/>
+      <w:numFmt w:val="bullet"/>
+      <w:lvlText w:val=""/>
+      <w:lvlJc w:val="left"/>
+      <w:pPr>
+        <w:ind w:left="4320" w:hanging="360"/>
+      </w:pPr>
+      <w:rPr>
+        <w:rFonts w:ascii="Wingdings" w:hAnsi="Wingdings" w:hint="default"/>
+      </w:rPr>
+    </w:lvl>
+    <w:lvl w:ilvl="6" w:tplc="040E0001" w:tentative="1">
+      <w:start w:val="1"/>
+      <w:numFmt w:val="bullet"/>
+      <w:lvlText w:val=""/>
+      <w:lvlJc w:val="left"/>
+      <w:pPr>
+        <w:ind w:left="5040" w:hanging="360"/>
+      </w:pPr>
+      <w:rPr>
+        <w:rFonts w:ascii="Symbol" w:hAnsi="Symbol" w:hint="default"/>
+      </w:rPr>
+    </w:lvl>
+    <w:lvl w:ilvl="7" w:tplc="040E0003" w:tentative="1">
+      <w:start w:val="1"/>
+      <w:numFmt w:val="bullet"/>
+      <w:lvlText w:val="o"/>
+      <w:lvlJc w:val="left"/>
+      <w:pPr>
+        <w:ind w:left="5760" w:hanging="360"/>
+      </w:pPr>
+      <w:rPr>
+        <w:rFonts w:ascii="Courier New" w:hAnsi="Courier New" w:cs="Courier New" w:hint="default"/>
+      </w:rPr>
+    </w:lvl>
+    <w:lvl w:ilvl="8" w:tplc="040E0005" w:tentative="1">
+      <w:start w:val="1"/>
+      <w:numFmt w:val="bullet"/>
+      <w:lvlText w:val=""/>
+      <w:lvlJc w:val="left"/>
+      <w:pPr>
+        <w:ind w:left="6480" w:hanging="360"/>
+      </w:pPr>
+      <w:rPr>
+        <w:rFonts w:ascii="Wingdings" w:hAnsi="Wingdings" w:hint="default"/>
+      </w:rPr>
+    </w:lvl>
+  </w:abstractNum>
+  <w:abstractNum w:abstractNumId="2" w15:restartNumberingAfterBreak="0">
+    <w:nsid w:val="6AE35627"/>
+    <w:multiLevelType w:val="hybridMultilevel"/>
+    <w:tmpl w:val="B2F601B6"/>
+    <w:lvl w:ilvl="0" w:tplc="040E0001">
+      <w:start w:val="1"/>
+      <w:numFmt w:val="bullet"/>
+      <w:lvlText w:val=""/>
+      <w:lvlJc w:val="left"/>
+      <w:pPr>
+        <w:ind w:left="720" w:hanging="360"/>
+      </w:pPr>
+      <w:rPr>
+        <w:rFonts w:ascii="Symbol" w:hAnsi="Symbol" w:hint="default"/>
+      </w:rPr>
+    </w:lvl>
+    <w:lvl w:ilvl="1" w:tplc="040E0003" w:tentative="1">
+      <w:start w:val="1"/>
+      <w:numFmt w:val="bullet"/>
+      <w:lvlText w:val="o"/>
+      <w:lvlJc w:val="left"/>
+      <w:pPr>
+        <w:ind w:left="1440" w:hanging="360"/>
+      </w:pPr>
+      <w:rPr>
+        <w:rFonts w:ascii="Courier New" w:hAnsi="Courier New" w:cs="Courier New" w:hint="default"/>
+      </w:rPr>
+    </w:lvl>
+    <w:lvl w:ilvl="2" w:tplc="040E0005" w:tentative="1">
+      <w:start w:val="1"/>
+      <w:numFmt w:val="bullet"/>
+      <w:lvlText w:val=""/>
+      <w:lvlJc w:val="left"/>
+      <w:pPr>
+        <w:ind w:left="2160" w:hanging="360"/>
+      </w:pPr>
+      <w:rPr>
+        <w:rFonts w:ascii="Wingdings" w:hAnsi="Wingdings" w:hint="default"/>
+      </w:rPr>
+    </w:lvl>
+    <w:lvl w:ilvl="3" w:tplc="040E0001" w:tentative="1">
+      <w:start w:val="1"/>
+      <w:numFmt w:val="bullet"/>
+      <w:lvlText w:val=""/>
+      <w:lvlJc w:val="left"/>
+      <w:pPr>
+        <w:ind w:left="2880" w:hanging="360"/>
+      </w:pPr>
+      <w:rPr>
+        <w:rFonts w:ascii="Symbol" w:hAnsi="Symbol" w:hint="default"/>
+      </w:rPr>
+    </w:lvl>
+    <w:lvl w:ilvl="4" w:tplc="040E0003" w:tentative="1">
+      <w:start w:val="1"/>
+      <w:numFmt w:val="bullet"/>
+      <w:lvlText w:val="o"/>
+      <w:lvlJc w:val="left"/>
+      <w:pPr>
+        <w:ind w:left="3600" w:hanging="360"/>
+      </w:pPr>
+      <w:rPr>
+        <w:rFonts w:ascii="Courier New" w:hAnsi="Courier New" w:cs="Courier New" w:hint="default"/>
+      </w:rPr>
+    </w:lvl>
+    <w:lvl w:ilvl="5" w:tplc="040E0005" w:tentative="1">
+      <w:start w:val="1"/>
+      <w:numFmt w:val="bullet"/>
+      <w:lvlText w:val=""/>
+      <w:lvlJc w:val="left"/>
+      <w:pPr>
+        <w:ind w:left="4320" w:hanging="360"/>
+      </w:pPr>
+      <w:rPr>
+        <w:rFonts w:ascii="Wingdings" w:hAnsi="Wingdings" w:hint="default"/>
+      </w:rPr>
+    </w:lvl>
+    <w:lvl w:ilvl="6" w:tplc="040E0001" w:tentative="1">
+      <w:start w:val="1"/>
+      <w:numFmt w:val="bullet"/>
+      <w:lvlText w:val=""/>
+      <w:lvlJc w:val="left"/>
+      <w:pPr>
+        <w:ind w:left="5040" w:hanging="360"/>
+      </w:pPr>
+      <w:rPr>
+        <w:rFonts w:ascii="Symbol" w:hAnsi="Symbol" w:hint="default"/>
+      </w:rPr>
+    </w:lvl>
+    <w:lvl w:ilvl="7" w:tplc="040E0003" w:tentative="1">
+      <w:start w:val="1"/>
+      <w:numFmt w:val="bullet"/>
+      <w:lvlText w:val="o"/>
+      <w:lvlJc w:val="left"/>
+      <w:pPr>
+        <w:ind w:left="5760" w:hanging="360"/>
+      </w:pPr>
+      <w:rPr>
+        <w:rFonts w:ascii="Courier New" w:hAnsi="Courier New" w:cs="Courier New" w:hint="default"/>
+      </w:rPr>
+    </w:lvl>
+    <w:lvl w:ilvl="8" w:tplc="040E0005" w:tentative="1">
+      <w:start w:val="1"/>
+      <w:numFmt w:val="bullet"/>
+      <w:lvlText w:val=""/>
+      <w:lvlJc w:val="left"/>
+      <w:pPr>
+        <w:ind w:left="6480" w:hanging="360"/>
+      </w:pPr>
+      <w:rPr>
+        <w:rFonts w:ascii="Wingdings" w:hAnsi="Wingdings" w:hint="default"/>
+      </w:rPr>
+    </w:lvl>
+  </w:abstractNum>
+  <w:num w:numId="1">
+    <w:abstractNumId w:val="2"/>
+  </w:num>
+  <w:num w:numId="2">
+    <w:abstractNumId w:val="0"/>
+  </w:num>
+  <w:num w:numId="3">
+    <w:abstractNumId w:val="1"/>
+  </w:num>
+</w:numbering>
 </file>
 
 <file path=word/styles.xml><?xml version="1.0" encoding="utf-8"?>
@@ -553,6 +1265,29 @@
       <w:szCs w:val="32"/>
     </w:rPr>
   </w:style>
+  <w:style w:type="character" w:styleId="Hiperhivatkozs">
+    <w:name w:val="Hyperlink"/>
+    <w:basedOn w:val="Bekezdsalapbettpusa"/>
+    <w:uiPriority w:val="99"/>
+    <w:semiHidden/>
+    <w:unhideWhenUsed/>
+    <w:rsid w:val="000852D4"/>
+    <w:rPr>
+      <w:color w:val="0000FF"/>
+      <w:u w:val="single"/>
+    </w:rPr>
+  </w:style>
+  <w:style w:type="paragraph" w:styleId="Listaszerbekezds">
+    <w:name w:val="List Paragraph"/>
+    <w:basedOn w:val="Norml"/>
+    <w:uiPriority w:val="34"/>
+    <w:qFormat/>
+    <w:rsid w:val="000852D4"/>
+    <w:pPr>
+      <w:ind w:left="720"/>
+      <w:contextualSpacing/>
+    </w:pPr>
+  </w:style>
 </w:styles>
 </file>
 

</xml_diff>